<commit_message>
Editing the word file
</commit_message>
<xml_diff>
--- a/Información Presentación.docx
+++ b/Información Presentación.docx
@@ -1055,6 +1055,15 @@
         </w:rPr>
         <w:t>Preprocesamiento</w:t>
       </w:r>
+      <w:r>
+        <w:rPr>
+          <w:rFonts w:ascii="Arial" w:hAnsi="Arial" w:cs="Arial"/>
+          <w:color w:val="0D0D0D"/>
+          <w:sz w:val="24"/>
+          <w:szCs w:val="24"/>
+        </w:rPr>
+        <w:t xml:space="preserve"> (EDA: Exploratory data analysis) </w:t>
+      </w:r>
     </w:p>
     <w:p>
       <w:pPr>
@@ -1133,6 +1142,58 @@
         </w:rPr>
         <w:t>Solventar el problemas de los valores atipicos</w:t>
       </w:r>
+    </w:p>
+    <w:p>
+      <w:pPr>
+        <w:pStyle w:val="Prrafodelista"/>
+        <w:numPr>
+          <w:ilvl w:val="2"/>
+          <w:numId w:val="13"/>
+        </w:numPr>
+        <w:spacing w:line="360" w:lineRule="auto"/>
+        <w:jc w:val="both"/>
+        <w:rPr>
+          <w:rFonts w:ascii="Arial" w:hAnsi="Arial" w:cs="Arial"/>
+          <w:color w:val="0D0D0D"/>
+          <w:sz w:val="24"/>
+          <w:szCs w:val="24"/>
+        </w:rPr>
+      </w:pPr>
+      <w:r>
+        <w:rPr>
+          <w:rFonts w:ascii="Arial" w:hAnsi="Arial" w:cs="Arial"/>
+          <w:color w:val="0D0D0D"/>
+          <w:sz w:val="24"/>
+          <w:szCs w:val="24"/>
+        </w:rPr>
+        <w:t>L</w:t>
+      </w:r>
+      <w:r>
+        <w:rPr>
+          <w:rFonts w:ascii="Arial" w:hAnsi="Arial" w:cs="Arial"/>
+          <w:color w:val="0D0D0D"/>
+          <w:sz w:val="24"/>
+          <w:szCs w:val="24"/>
+        </w:rPr>
+        <w:t>imitación (Winsorización)</w:t>
+      </w:r>
+    </w:p>
+    <w:p>
+      <w:pPr>
+        <w:pStyle w:val="Prrafodelista"/>
+        <w:numPr>
+          <w:ilvl w:val="2"/>
+          <w:numId w:val="13"/>
+        </w:numPr>
+        <w:spacing w:line="360" w:lineRule="auto"/>
+        <w:jc w:val="both"/>
+        <w:rPr>
+          <w:rFonts w:ascii="Arial" w:hAnsi="Arial" w:cs="Arial"/>
+          <w:color w:val="0D0D0D"/>
+          <w:sz w:val="24"/>
+          <w:szCs w:val="24"/>
+        </w:rPr>
+      </w:pPr>
     </w:p>
     <w:p>
       <w:pPr>

</xml_diff>